<commit_message>
Added parenthesis part of code, tests okay
Partial array stuff as well, tbc then run lots of tests
</commit_message>
<xml_diff>
--- a/posts/Post 28 - Testing Expressions.docx
+++ b/posts/Post 28 - Testing Expressions.docx
@@ -108,13 +108,12 @@
     </w:p>
     <w:p>
       <w:r>
-        <w:t>and it seems fine. There is one thing left to do – the maths library in the monitor ROM doesn’t have &lt; = &gt; comparisons (in VTL-2 &gt; is actually &gt;= ……)</w:t>
-      </w:r>
-      <w:r>
-        <w:t xml:space="preserve"> so there’s a separate routine to do this which is, as yet, not implemented, or tested. Then I can start to think about the right expression. </w:t>
+        <w:t xml:space="preserve">and it seems fine. </w:t>
       </w:r>
     </w:p>
     <w:p>
+      <w:bookmarkStart w:id="0" w:name="_GoBack"/>
+      <w:bookmarkEnd w:id="0"/>
       <w:r>
         <w:t>Incidentally the : is VTL-2’s array syntax ; :48) is the 48</w:t>
       </w:r>
@@ -128,10 +127,7 @@
         <w:t xml:space="preserve"> array element beyond the end of program marker (in the ‘&amp;’ variable) – because it is two bytes this is actually offset 96.</w:t>
       </w:r>
     </w:p>
-    <w:p>
-      <w:bookmarkStart w:id="0" w:name="_GoBack"/>
-      <w:bookmarkEnd w:id="0"/>
-    </w:p>
+    <w:p/>
     <w:sectPr>
       <w:pgSz w:w="11906" w:h="16838"/>
       <w:pgMar w:top="1440" w:right="1440" w:bottom="1440" w:left="1440" w:header="708" w:footer="708" w:gutter="0"/>

</xml_diff>